<commit_message>
2.5.1 Removed commented blocks of code. Added technical solution description.
</commit_message>
<xml_diff>
--- a/Technical Solution Description.docx
+++ b/Technical Solution Description.docx
@@ -6965,7 +6965,19 @@
           <w:lang w:val="en-US"/>
         </w:rPr>
         <w:tab/>
-        <w:t>There are 175 JUnit tests with a total coverage of 95.</w:t>
+        <w:t>There are 17</w:t>
+      </w:r>
+      <w:r>
+        <w:rPr>
+          <w:lang w:val="en-US"/>
+        </w:rPr>
+        <w:t>1</w:t>
+      </w:r>
+      <w:r>
+        <w:rPr>
+          <w:lang w:val="en-US"/>
+        </w:rPr>
+        <w:t xml:space="preserve"> JUnit tests with a total coverage of 95.</w:t>
       </w:r>
       <w:r>
         <w:rPr>
@@ -6990,12 +7002,13 @@
       <w:r>
         <w:rPr>
           <w:noProof/>
+          <w:lang w:val="en-US"/>
         </w:rPr>
         <w:drawing>
-          <wp:inline distT="0" distB="0" distL="0" distR="0" wp14:anchorId="24FE1DA6" wp14:editId="74B08E6A">
-            <wp:extent cx="5940425" cy="861695"/>
-            <wp:effectExtent l="0" t="0" r="3175" b="0"/>
-            <wp:docPr id="2" name="Рисунок 2"/>
+          <wp:inline distT="0" distB="0" distL="0" distR="0" wp14:anchorId="7AE4C842" wp14:editId="3430B758">
+            <wp:extent cx="5934075" cy="885825"/>
+            <wp:effectExtent l="0" t="0" r="9525" b="9525"/>
+            <wp:docPr id="3" name="Рисунок 3"/>
             <wp:cNvGraphicFramePr>
               <a:graphicFrameLocks xmlns:a="http://schemas.openxmlformats.org/drawingml/2006/main" noChangeAspect="1"/>
             </wp:cNvGraphicFramePr>
@@ -7024,7 +7037,7 @@
                   <pic:spPr bwMode="auto">
                     <a:xfrm>
                       <a:off x="0" y="0"/>
-                      <a:ext cx="5940425" cy="861695"/>
+                      <a:ext cx="5934075" cy="885825"/>
                     </a:xfrm>
                     <a:prstGeom prst="rect">
                       <a:avLst/>

</xml_diff>

<commit_message>
2.5.2 Small fixes before presentation.
</commit_message>
<xml_diff>
--- a/Technical Solution Description.docx
+++ b/Technical Solution Description.docx
@@ -2458,13 +2458,23 @@
           <w:lang w:val="en-US"/>
         </w:rPr>
       </w:pPr>
+      <w:proofErr w:type="spellStart"/>
       <w:r>
         <w:rPr>
           <w:rFonts w:cs="Times New Roman"/>
           <w:szCs w:val="28"/>
           <w:lang w:val="en-US"/>
         </w:rPr>
-        <w:t>Hamcrest 1.3 (for testing only)</w:t>
+        <w:t>Hamcrest</w:t>
+      </w:r>
+      <w:proofErr w:type="spellEnd"/>
+      <w:r>
+        <w:rPr>
+          <w:rFonts w:cs="Times New Roman"/>
+          <w:szCs w:val="28"/>
+          <w:lang w:val="en-US"/>
+        </w:rPr>
+        <w:t xml:space="preserve"> 1.3 (for testing only)</w:t>
       </w:r>
     </w:p>
     <w:p>
@@ -2673,13 +2683,23 @@
           <w:lang w:val="en-US"/>
         </w:rPr>
       </w:pPr>
+      <w:proofErr w:type="spellStart"/>
       <w:r>
         <w:rPr>
           <w:rFonts w:cs="Times New Roman"/>
           <w:szCs w:val="28"/>
           <w:lang w:val="en-US"/>
         </w:rPr>
-        <w:t>WildFly 22.0.0 Final (application server for 2</w:t>
+        <w:t>WildFly</w:t>
+      </w:r>
+      <w:proofErr w:type="spellEnd"/>
+      <w:r>
+        <w:rPr>
+          <w:rFonts w:cs="Times New Roman"/>
+          <w:szCs w:val="28"/>
+          <w:lang w:val="en-US"/>
+        </w:rPr>
+        <w:t xml:space="preserve"> 22.0.0 Final (application server for 2</w:t>
       </w:r>
       <w:r>
         <w:rPr>
@@ -4716,11 +4736,19 @@
                 <w:lang w:val="en-US"/>
               </w:rPr>
             </w:pPr>
-            <w:r>
-              <w:rPr>
-                <w:lang w:val="en-US"/>
-              </w:rPr>
-              <w:t>user_info – 1:1</w:t>
+            <w:proofErr w:type="spellStart"/>
+            <w:r>
+              <w:rPr>
+                <w:lang w:val="en-US"/>
+              </w:rPr>
+              <w:t>user_info</w:t>
+            </w:r>
+            <w:proofErr w:type="spellEnd"/>
+            <w:r>
+              <w:rPr>
+                <w:lang w:val="en-US"/>
+              </w:rPr>
+              <w:t xml:space="preserve"> – 1:1</w:t>
             </w:r>
           </w:p>
         </w:tc>
@@ -4741,12 +4769,14 @@
                 <w:lang w:val="en-US"/>
               </w:rPr>
             </w:pPr>
+            <w:proofErr w:type="spellStart"/>
             <w:r>
               <w:rPr>
                 <w:lang w:val="en-US"/>
               </w:rPr>
               <w:t>user_info</w:t>
             </w:r>
+            <w:proofErr w:type="spellEnd"/>
           </w:p>
         </w:tc>
         <w:tc>
@@ -4796,11 +4826,19 @@
                 <w:lang w:val="en-US"/>
               </w:rPr>
             </w:pPr>
-            <w:r>
-              <w:rPr>
-                <w:lang w:val="en-US"/>
-              </w:rPr>
-              <w:t>map_country_cities – M:1</w:t>
+            <w:proofErr w:type="spellStart"/>
+            <w:r>
+              <w:rPr>
+                <w:lang w:val="en-US"/>
+              </w:rPr>
+              <w:t>map_country_cities</w:t>
+            </w:r>
+            <w:proofErr w:type="spellEnd"/>
+            <w:r>
+              <w:rPr>
+                <w:lang w:val="en-US"/>
+              </w:rPr>
+              <w:t xml:space="preserve"> – M:1</w:t>
             </w:r>
           </w:p>
           <w:p>
@@ -4891,11 +4929,19 @@
                 <w:lang w:val="en-US"/>
               </w:rPr>
             </w:pPr>
-            <w:r>
-              <w:rPr>
-                <w:lang w:val="en-US"/>
-              </w:rPr>
-              <w:t>user_info – 1:M</w:t>
+            <w:proofErr w:type="spellStart"/>
+            <w:r>
+              <w:rPr>
+                <w:lang w:val="en-US"/>
+              </w:rPr>
+              <w:t>user_info</w:t>
+            </w:r>
+            <w:proofErr w:type="spellEnd"/>
+            <w:r>
+              <w:rPr>
+                <w:lang w:val="en-US"/>
+              </w:rPr>
+              <w:t xml:space="preserve"> – 1:M</w:t>
             </w:r>
           </w:p>
           <w:p>
@@ -4906,11 +4952,19 @@
                 <w:lang w:val="en-US"/>
               </w:rPr>
             </w:pPr>
-            <w:r>
-              <w:rPr>
-                <w:lang w:val="en-US"/>
-              </w:rPr>
-              <w:t>map_country_cities – M:1</w:t>
+            <w:proofErr w:type="spellStart"/>
+            <w:r>
+              <w:rPr>
+                <w:lang w:val="en-US"/>
+              </w:rPr>
+              <w:t>map_country_cities</w:t>
+            </w:r>
+            <w:proofErr w:type="spellEnd"/>
+            <w:r>
+              <w:rPr>
+                <w:lang w:val="en-US"/>
+              </w:rPr>
+              <w:t xml:space="preserve"> – M:1</w:t>
             </w:r>
           </w:p>
           <w:p>
@@ -4986,11 +5040,19 @@
                 <w:lang w:val="en-US"/>
               </w:rPr>
             </w:pPr>
-            <w:r>
-              <w:rPr>
-                <w:lang w:val="en-US"/>
-              </w:rPr>
-              <w:t>user_info – 1:M</w:t>
+            <w:proofErr w:type="spellStart"/>
+            <w:r>
+              <w:rPr>
+                <w:lang w:val="en-US"/>
+              </w:rPr>
+              <w:t>user_info</w:t>
+            </w:r>
+            <w:proofErr w:type="spellEnd"/>
+            <w:r>
+              <w:rPr>
+                <w:lang w:val="en-US"/>
+              </w:rPr>
+              <w:t xml:space="preserve"> – 1:M</w:t>
             </w:r>
           </w:p>
           <w:p>
@@ -5001,11 +5063,19 @@
                 <w:lang w:val="en-US"/>
               </w:rPr>
             </w:pPr>
-            <w:r>
-              <w:rPr>
-                <w:lang w:val="en-US"/>
-              </w:rPr>
-              <w:t>order_route_progression – 1:M</w:t>
+            <w:proofErr w:type="spellStart"/>
+            <w:r>
+              <w:rPr>
+                <w:lang w:val="en-US"/>
+              </w:rPr>
+              <w:t>order_route_progression</w:t>
+            </w:r>
+            <w:proofErr w:type="spellEnd"/>
+            <w:r>
+              <w:rPr>
+                <w:lang w:val="en-US"/>
+              </w:rPr>
+              <w:t xml:space="preserve"> – 1:M</w:t>
             </w:r>
           </w:p>
           <w:p>
@@ -5016,11 +5086,19 @@
                 <w:lang w:val="en-US"/>
               </w:rPr>
             </w:pPr>
-            <w:r>
-              <w:rPr>
-                <w:lang w:val="en-US"/>
-              </w:rPr>
-              <w:t>route_points – 1:M</w:t>
+            <w:proofErr w:type="spellStart"/>
+            <w:r>
+              <w:rPr>
+                <w:lang w:val="en-US"/>
+              </w:rPr>
+              <w:t>route_points</w:t>
+            </w:r>
+            <w:proofErr w:type="spellEnd"/>
+            <w:r>
+              <w:rPr>
+                <w:lang w:val="en-US"/>
+              </w:rPr>
+              <w:t xml:space="preserve"> – 1:M</w:t>
             </w:r>
           </w:p>
           <w:p>
@@ -5046,11 +5124,19 @@
                 <w:lang w:val="en-US"/>
               </w:rPr>
             </w:pPr>
-            <w:r>
-              <w:rPr>
-                <w:lang w:val="en-US"/>
-              </w:rPr>
-              <w:t>completed_orders_info – 1:M</w:t>
+            <w:proofErr w:type="spellStart"/>
+            <w:r>
+              <w:rPr>
+                <w:lang w:val="en-US"/>
+              </w:rPr>
+              <w:t>completed_orders_info</w:t>
+            </w:r>
+            <w:proofErr w:type="spellEnd"/>
+            <w:r>
+              <w:rPr>
+                <w:lang w:val="en-US"/>
+              </w:rPr>
+              <w:t xml:space="preserve"> – 1:M</w:t>
             </w:r>
           </w:p>
         </w:tc>
@@ -5071,12 +5157,14 @@
                 <w:lang w:val="en-US"/>
               </w:rPr>
             </w:pPr>
+            <w:proofErr w:type="spellStart"/>
             <w:r>
               <w:rPr>
                 <w:lang w:val="en-US"/>
               </w:rPr>
               <w:t>completed_orders_info</w:t>
             </w:r>
+            <w:proofErr w:type="spellEnd"/>
           </w:p>
         </w:tc>
         <w:tc>
@@ -5095,7 +5183,21 @@
               <w:rPr>
                 <w:lang w:val="en-US"/>
               </w:rPr>
-              <w:t>Additional information to store for completed orders. The reason for this table to exist is that such fields as car_id are often acting as foreign keys and they should be nullified when order is complete (in order to unassign car from that order and allow it to be selected for the new one)</w:t>
+              <w:t xml:space="preserve">Additional information to store for completed orders. The reason for this table to exist is that such fields as </w:t>
+            </w:r>
+            <w:proofErr w:type="spellStart"/>
+            <w:r>
+              <w:rPr>
+                <w:lang w:val="en-US"/>
+              </w:rPr>
+              <w:t>car_id</w:t>
+            </w:r>
+            <w:proofErr w:type="spellEnd"/>
+            <w:r>
+              <w:rPr>
+                <w:lang w:val="en-US"/>
+              </w:rPr>
+              <w:t xml:space="preserve"> are often acting as foreign keys and they should be nullified when order is complete (in order to unassign car from that order and allow it to be selected for the new one)</w:t>
             </w:r>
           </w:p>
         </w:tc>
@@ -5136,12 +5238,14 @@
                 <w:lang w:val="en-US"/>
               </w:rPr>
             </w:pPr>
+            <w:proofErr w:type="spellStart"/>
             <w:r>
               <w:rPr>
                 <w:lang w:val="en-US"/>
               </w:rPr>
               <w:t>route_points</w:t>
             </w:r>
+            <w:proofErr w:type="spellEnd"/>
           </w:p>
         </w:tc>
         <w:tc>
@@ -5176,11 +5280,19 @@
                 <w:lang w:val="en-US"/>
               </w:rPr>
             </w:pPr>
-            <w:r>
-              <w:rPr>
-                <w:lang w:val="en-US"/>
-              </w:rPr>
-              <w:t>map_country_cities – M:1</w:t>
+            <w:proofErr w:type="spellStart"/>
+            <w:r>
+              <w:rPr>
+                <w:lang w:val="en-US"/>
+              </w:rPr>
+              <w:t>map_country_cities</w:t>
+            </w:r>
+            <w:proofErr w:type="spellEnd"/>
+            <w:r>
+              <w:rPr>
+                <w:lang w:val="en-US"/>
+              </w:rPr>
+              <w:t xml:space="preserve"> – M:1</w:t>
             </w:r>
           </w:p>
           <w:p>
@@ -5271,11 +5383,19 @@
                 <w:lang w:val="en-US"/>
               </w:rPr>
             </w:pPr>
-            <w:r>
-              <w:rPr>
-                <w:lang w:val="en-US"/>
-              </w:rPr>
-              <w:t>route_points – M:1</w:t>
+            <w:proofErr w:type="spellStart"/>
+            <w:r>
+              <w:rPr>
+                <w:lang w:val="en-US"/>
+              </w:rPr>
+              <w:t>route_points</w:t>
+            </w:r>
+            <w:proofErr w:type="spellEnd"/>
+            <w:r>
+              <w:rPr>
+                <w:lang w:val="en-US"/>
+              </w:rPr>
+              <w:t xml:space="preserve"> – M:1</w:t>
             </w:r>
           </w:p>
         </w:tc>
@@ -5296,12 +5416,14 @@
                 <w:lang w:val="en-US"/>
               </w:rPr>
             </w:pPr>
+            <w:proofErr w:type="spellStart"/>
             <w:r>
               <w:rPr>
                 <w:lang w:val="en-US"/>
               </w:rPr>
               <w:t>order_route_progression</w:t>
             </w:r>
+            <w:proofErr w:type="spellEnd"/>
           </w:p>
         </w:tc>
         <w:tc>
@@ -5369,12 +5491,14 @@
                 <w:lang w:val="en-US"/>
               </w:rPr>
             </w:pPr>
+            <w:proofErr w:type="spellStart"/>
             <w:r>
               <w:rPr>
                 <w:lang w:val="en-US"/>
               </w:rPr>
               <w:t>map_country_cities</w:t>
             </w:r>
+            <w:proofErr w:type="spellEnd"/>
           </w:p>
         </w:tc>
         <w:tc>
@@ -5409,11 +5533,19 @@
                 <w:lang w:val="en-US"/>
               </w:rPr>
             </w:pPr>
-            <w:r>
-              <w:rPr>
-                <w:lang w:val="en-US"/>
-              </w:rPr>
-              <w:t>user_info – 1:M</w:t>
+            <w:proofErr w:type="spellStart"/>
+            <w:r>
+              <w:rPr>
+                <w:lang w:val="en-US"/>
+              </w:rPr>
+              <w:t>user_info</w:t>
+            </w:r>
+            <w:proofErr w:type="spellEnd"/>
+            <w:r>
+              <w:rPr>
+                <w:lang w:val="en-US"/>
+              </w:rPr>
+              <w:t xml:space="preserve"> – 1:M</w:t>
             </w:r>
           </w:p>
           <w:p>
@@ -5439,11 +5571,19 @@
                 <w:lang w:val="en-US"/>
               </w:rPr>
             </w:pPr>
-            <w:r>
-              <w:rPr>
-                <w:lang w:val="en-US"/>
-              </w:rPr>
-              <w:t>route_points – 1:M</w:t>
+            <w:proofErr w:type="spellStart"/>
+            <w:r>
+              <w:rPr>
+                <w:lang w:val="en-US"/>
+              </w:rPr>
+              <w:t>route_points</w:t>
+            </w:r>
+            <w:proofErr w:type="spellEnd"/>
+            <w:r>
+              <w:rPr>
+                <w:lang w:val="en-US"/>
+              </w:rPr>
+              <w:t xml:space="preserve"> – 1:M</w:t>
             </w:r>
           </w:p>
         </w:tc>
@@ -5464,12 +5604,14 @@
                 <w:lang w:val="en-US"/>
               </w:rPr>
             </w:pPr>
+            <w:proofErr w:type="spellStart"/>
             <w:r>
               <w:rPr>
                 <w:lang w:val="en-US"/>
               </w:rPr>
               <w:t>map_country_distance</w:t>
             </w:r>
+            <w:proofErr w:type="spellEnd"/>
           </w:p>
         </w:tc>
         <w:tc>
@@ -5504,11 +5646,19 @@
                 <w:lang w:val="en-US"/>
               </w:rPr>
             </w:pPr>
-            <w:r>
-              <w:rPr>
-                <w:lang w:val="en-US"/>
-              </w:rPr>
-              <w:t>map_country_cities – M:1</w:t>
+            <w:proofErr w:type="spellStart"/>
+            <w:r>
+              <w:rPr>
+                <w:lang w:val="en-US"/>
+              </w:rPr>
+              <w:t>map_country_cities</w:t>
+            </w:r>
+            <w:proofErr w:type="spellEnd"/>
+            <w:r>
+              <w:rPr>
+                <w:lang w:val="en-US"/>
+              </w:rPr>
+              <w:t xml:space="preserve"> – M:1</w:t>
             </w:r>
           </w:p>
         </w:tc>
@@ -6025,7 +6175,21 @@
         <w:rPr>
           <w:lang w:val="en-US"/>
         </w:rPr>
-        <w:t>The path itself is stored as String (cities names with special delimeter).</w:t>
+        <w:t xml:space="preserve">The path itself is stored as String (cities names with special </w:t>
+      </w:r>
+      <w:proofErr w:type="spellStart"/>
+      <w:r>
+        <w:rPr>
+          <w:lang w:val="en-US"/>
+        </w:rPr>
+        <w:t>delimeter</w:t>
+      </w:r>
+      <w:proofErr w:type="spellEnd"/>
+      <w:r>
+        <w:rPr>
+          <w:lang w:val="en-US"/>
+        </w:rPr>
+        <w:t>).</w:t>
       </w:r>
     </w:p>
     <w:p>
@@ -6282,12 +6446,14 @@
                 <w:lang w:val="en-US"/>
               </w:rPr>
             </w:pPr>
+            <w:proofErr w:type="spellStart"/>
             <w:r>
               <w:rPr>
                 <w:lang w:val="en-US"/>
               </w:rPr>
               <w:t>CargoService</w:t>
             </w:r>
+            <w:proofErr w:type="spellEnd"/>
           </w:p>
         </w:tc>
         <w:tc>
@@ -6324,12 +6490,14 @@
                 <w:lang w:val="en-US"/>
               </w:rPr>
             </w:pPr>
+            <w:proofErr w:type="spellStart"/>
             <w:r>
               <w:rPr>
                 <w:lang w:val="en-US"/>
               </w:rPr>
               <w:t>CarService</w:t>
             </w:r>
+            <w:proofErr w:type="spellEnd"/>
           </w:p>
         </w:tc>
         <w:tc>
@@ -6366,6 +6534,7 @@
                 <w:lang w:val="en-US"/>
               </w:rPr>
             </w:pPr>
+            <w:proofErr w:type="spellStart"/>
             <w:r>
               <w:rPr>
                 <w:lang w:val="en-US"/>
@@ -6373,6 +6542,7 @@
               <w:lastRenderedPageBreak/>
               <w:t>CityService</w:t>
             </w:r>
+            <w:proofErr w:type="spellEnd"/>
           </w:p>
         </w:tc>
         <w:tc>
@@ -6409,12 +6579,14 @@
                 <w:lang w:val="en-US"/>
               </w:rPr>
             </w:pPr>
+            <w:proofErr w:type="spellStart"/>
             <w:r>
               <w:rPr>
                 <w:lang w:val="en-US"/>
               </w:rPr>
               <w:t>DriverService</w:t>
             </w:r>
+            <w:proofErr w:type="spellEnd"/>
           </w:p>
         </w:tc>
         <w:tc>
@@ -6451,12 +6623,14 @@
                 <w:lang w:val="en-US"/>
               </w:rPr>
             </w:pPr>
+            <w:proofErr w:type="spellStart"/>
             <w:r>
               <w:rPr>
                 <w:lang w:val="en-US"/>
               </w:rPr>
               <w:t>OrderService</w:t>
             </w:r>
+            <w:proofErr w:type="spellEnd"/>
           </w:p>
         </w:tc>
         <w:tc>
@@ -6493,12 +6667,14 @@
                 <w:lang w:val="en-US"/>
               </w:rPr>
             </w:pPr>
+            <w:proofErr w:type="spellStart"/>
             <w:r>
               <w:rPr>
                 <w:lang w:val="en-US"/>
               </w:rPr>
               <w:t>UserService</w:t>
             </w:r>
+            <w:proofErr w:type="spellEnd"/>
           </w:p>
         </w:tc>
         <w:tc>
@@ -6569,8 +6745,23 @@
         <w:rPr>
           <w:lang w:val="en-US"/>
         </w:rPr>
-        <w:t>UI is implemented with usage of JSP, JS and CSS. Navigation bar at the top is represented as separate .jsp file and included in all other page via tag &lt;</w:t>
-      </w:r>
+        <w:t>UI is implemented with usage of JSP, JS and CSS. Navigation bar at the top is represented as separate .</w:t>
+      </w:r>
+      <w:proofErr w:type="spellStart"/>
+      <w:r>
+        <w:rPr>
+          <w:lang w:val="en-US"/>
+        </w:rPr>
+        <w:t>jsp</w:t>
+      </w:r>
+      <w:proofErr w:type="spellEnd"/>
+      <w:r>
+        <w:rPr>
+          <w:lang w:val="en-US"/>
+        </w:rPr>
+        <w:t xml:space="preserve"> file and included in all other page via tag &lt;</w:t>
+      </w:r>
+      <w:proofErr w:type="spellStart"/>
       <w:proofErr w:type="gramStart"/>
       <w:r>
         <w:rPr>
@@ -6578,6 +6769,7 @@
         </w:rPr>
         <w:t>jsp:include</w:t>
       </w:r>
+      <w:proofErr w:type="spellEnd"/>
       <w:proofErr w:type="gramEnd"/>
       <w:r>
         <w:rPr>
@@ -6811,7 +7003,20 @@
           <w:lang w:val="en-US"/>
         </w:rPr>
         <w:tab/>
-        <w:t>Websockets are used in UI to refresh information on the page without reloading the page itself.</w:t>
+      </w:r>
+      <w:proofErr w:type="spellStart"/>
+      <w:r>
+        <w:rPr>
+          <w:lang w:val="en-US"/>
+        </w:rPr>
+        <w:t>Websockets</w:t>
+      </w:r>
+      <w:proofErr w:type="spellEnd"/>
+      <w:r>
+        <w:rPr>
+          <w:lang w:val="en-US"/>
+        </w:rPr>
+        <w:t xml:space="preserve"> are used in UI to refresh information on the page without reloading the page itself.</w:t>
       </w:r>
     </w:p>
     <w:p>
@@ -7005,10 +7210,10 @@
           <w:lang w:val="en-US"/>
         </w:rPr>
         <w:drawing>
-          <wp:inline distT="0" distB="0" distL="0" distR="0" wp14:anchorId="7AE4C842" wp14:editId="3430B758">
-            <wp:extent cx="5934075" cy="885825"/>
-            <wp:effectExtent l="0" t="0" r="9525" b="9525"/>
-            <wp:docPr id="3" name="Рисунок 3"/>
+          <wp:inline distT="0" distB="0" distL="0" distR="0" wp14:anchorId="077120AC" wp14:editId="313A3A45">
+            <wp:extent cx="5934075" cy="857250"/>
+            <wp:effectExtent l="0" t="0" r="9525" b="0"/>
+            <wp:docPr id="2" name="Рисунок 2"/>
             <wp:cNvGraphicFramePr>
               <a:graphicFrameLocks xmlns:a="http://schemas.openxmlformats.org/drawingml/2006/main" noChangeAspect="1"/>
             </wp:cNvGraphicFramePr>
@@ -7037,7 +7242,7 @@
                   <pic:spPr bwMode="auto">
                     <a:xfrm>
                       <a:off x="0" y="0"/>
-                      <a:ext cx="5934075" cy="885825"/>
+                      <a:ext cx="5934075" cy="857250"/>
                     </a:xfrm>
                     <a:prstGeom prst="rect">
                       <a:avLst/>
@@ -7302,7 +7507,33 @@
         <w:rPr>
           <w:lang w:val="en-US"/>
         </w:rPr>
+        <w:t>SOAP web services for transferring the statistics data</w:t>
+      </w:r>
+    </w:p>
+    <w:p>
+      <w:pPr>
+        <w:pStyle w:val="a3"/>
+        <w:numPr>
+          <w:ilvl w:val="0"/>
+          <w:numId w:val="8"/>
+        </w:numPr>
+        <w:rPr>
+          <w:lang w:val="en-US"/>
+        </w:rPr>
+      </w:pPr>
+      <w:proofErr w:type="spellStart"/>
+      <w:r>
+        <w:rPr>
+          <w:lang w:val="en-US"/>
+        </w:rPr>
         <w:t>Websockets</w:t>
+      </w:r>
+      <w:proofErr w:type="spellEnd"/>
+      <w:r>
+        <w:rPr>
+          <w:lang w:val="en-US"/>
+        </w:rPr>
+        <w:t xml:space="preserve"> for statistics table</w:t>
       </w:r>
     </w:p>
     <w:p>
@@ -7922,17 +8153,39 @@
         <w:tab/>
         <w:t xml:space="preserve">Testing, building and deployment is done by Maven. Projects are configured to be deployed separately (first part is deployed to Tomcat Server and the second part is deployed to </w:t>
       </w:r>
+      <w:proofErr w:type="spellStart"/>
       <w:r>
         <w:rPr>
           <w:lang w:val="en-US"/>
         </w:rPr>
         <w:t>WildFly</w:t>
       </w:r>
+      <w:proofErr w:type="spellEnd"/>
       <w:r>
         <w:rPr>
           <w:lang w:val="en-US"/>
         </w:rPr>
         <w:t xml:space="preserve"> server)</w:t>
+      </w:r>
+      <w:r>
+        <w:rPr>
+          <w:lang w:val="en-US"/>
+        </w:rPr>
+        <w:t xml:space="preserve"> but with one call of “</w:t>
+      </w:r>
+      <w:proofErr w:type="spellStart"/>
+      <w:r>
+        <w:rPr>
+          <w:lang w:val="en-US"/>
+        </w:rPr>
+        <w:t>mvn</w:t>
+      </w:r>
+      <w:proofErr w:type="spellEnd"/>
+      <w:r>
+        <w:rPr>
+          <w:lang w:val="en-US"/>
+        </w:rPr>
+        <w:t xml:space="preserve"> install” command</w:t>
       </w:r>
       <w:r>
         <w:rPr>

</xml_diff>